<commit_message>
Updated Assignment04 with Batch Normalization
</commit_message>
<xml_diff>
--- a/Assignment04/Assignment04.docx
+++ b/Assignment04/Assignment04.docx
@@ -895,18 +895,184 @@
       <w:bookmarkStart w:id="1" w:name="_Toc2189929"/>
       <w:bookmarkEnd w:id="0"/>
     </w:p>
+    <w:p>
+      <w:r>
+        <w:t xml:space="preserve">The Neural Network developed in Assignment 3 was converted to an Object-Oriented form. The application </w:t>
+      </w:r>
+      <w:proofErr w:type="gramStart"/>
+      <w:r>
+        <w:t>is capable of creating</w:t>
+      </w:r>
+      <w:proofErr w:type="gramEnd"/>
+      <w:r>
+        <w:t xml:space="preserve"> Neural Networks with any number of hidden layers. Each layer contains a configurable number of neurons and the last layer’s activation function can be set to Sigmoid, Tanh, RELU, or SoftMax.</w:t>
+      </w:r>
+    </w:p>
+    <w:p/>
+    <w:p>
+      <w:r>
+        <w:t>The following figure</w:t>
+      </w:r>
+      <w:r>
+        <w:t xml:space="preserve"> is an example output of the updated application.</w:t>
+      </w:r>
+    </w:p>
+    <w:p>
+      <w:pPr>
+        <w:keepNext/>
+        <w:jc w:val="center"/>
+      </w:pPr>
+      <w:r>
+        <w:rPr>
+          <w:noProof/>
+        </w:rPr>
+        <w:drawing>
+          <wp:inline distT="0" distB="0" distL="0" distR="0" wp14:anchorId="6C703474" wp14:editId="279943A6">
+            <wp:extent cx="6115050" cy="5200650"/>
+            <wp:effectExtent l="0" t="0" r="0" b="0"/>
+            <wp:docPr id="1" name="Picture 1"/>
+            <wp:cNvGraphicFramePr>
+              <a:graphicFrameLocks xmlns:a="http://schemas.openxmlformats.org/drawingml/2006/main" noChangeAspect="1"/>
+            </wp:cNvGraphicFramePr>
+            <a:graphic xmlns:a="http://schemas.openxmlformats.org/drawingml/2006/main">
+              <a:graphicData uri="http://schemas.openxmlformats.org/drawingml/2006/picture">
+                <pic:pic xmlns:pic="http://schemas.openxmlformats.org/drawingml/2006/picture">
+                  <pic:nvPicPr>
+                    <pic:cNvPr id="1" name=""/>
+                    <pic:cNvPicPr/>
+                  </pic:nvPicPr>
+                  <pic:blipFill>
+                    <a:blip r:embed="rId7"/>
+                    <a:stretch>
+                      <a:fillRect/>
+                    </a:stretch>
+                  </pic:blipFill>
+                  <pic:spPr>
+                    <a:xfrm>
+                      <a:off x="0" y="0"/>
+                      <a:ext cx="6115050" cy="5200650"/>
+                    </a:xfrm>
+                    <a:prstGeom prst="rect">
+                      <a:avLst/>
+                    </a:prstGeom>
+                  </pic:spPr>
+                </pic:pic>
+              </a:graphicData>
+            </a:graphic>
+          </wp:inline>
+        </w:drawing>
+      </w:r>
+    </w:p>
+    <w:p>
+      <w:pPr>
+        <w:pStyle w:val="Caption"/>
+        <w:jc w:val="center"/>
+      </w:pPr>
+      <w:r>
+        <w:t xml:space="preserve">Figure </w:t>
+      </w:r>
+      <w:fldSimple w:instr=" SEQ Figure \* ARABIC ">
+        <w:r>
+          <w:rPr>
+            <w:noProof/>
+          </w:rPr>
+          <w:t>1</w:t>
+        </w:r>
+      </w:fldSimple>
+      <w:r>
+        <w:t>: Mini Batch, Batch Size 10, 30 Epochs</w:t>
+      </w:r>
+    </w:p>
+    <w:p/>
     <w:p/>
     <w:p>
       <w:pPr>
         <w:pStyle w:val="Heading1"/>
       </w:pPr>
       <w:r>
+        <w:lastRenderedPageBreak/>
         <w:t>Part B</w:t>
       </w:r>
       <w:bookmarkStart w:id="2" w:name="_Toc2189930"/>
       <w:bookmarkEnd w:id="1"/>
     </w:p>
-    <w:p/>
+    <w:p>
+      <w:r>
+        <w:t>The Adam optimizer was added to the implementation from part A. The following figure is an example of the Neural Network’s accuracy using the Adam optimizer.</w:t>
+      </w:r>
+    </w:p>
+    <w:p>
+      <w:pPr>
+        <w:keepNext/>
+        <w:jc w:val="center"/>
+      </w:pPr>
+      <w:r>
+        <w:rPr>
+          <w:noProof/>
+        </w:rPr>
+        <w:drawing>
+          <wp:inline distT="0" distB="0" distL="0" distR="0" wp14:anchorId="087159AE" wp14:editId="7F8A22BA">
+            <wp:extent cx="6115050" cy="5200650"/>
+            <wp:effectExtent l="0" t="0" r="0" b="0"/>
+            <wp:docPr id="6" name="Picture 6"/>
+            <wp:cNvGraphicFramePr>
+              <a:graphicFrameLocks xmlns:a="http://schemas.openxmlformats.org/drawingml/2006/main" noChangeAspect="1"/>
+            </wp:cNvGraphicFramePr>
+            <a:graphic xmlns:a="http://schemas.openxmlformats.org/drawingml/2006/main">
+              <a:graphicData uri="http://schemas.openxmlformats.org/drawingml/2006/picture">
+                <pic:pic xmlns:pic="http://schemas.openxmlformats.org/drawingml/2006/picture">
+                  <pic:nvPicPr>
+                    <pic:cNvPr id="1" name=""/>
+                    <pic:cNvPicPr/>
+                  </pic:nvPicPr>
+                  <pic:blipFill>
+                    <a:blip r:embed="rId8"/>
+                    <a:stretch>
+                      <a:fillRect/>
+                    </a:stretch>
+                  </pic:blipFill>
+                  <pic:spPr>
+                    <a:xfrm>
+                      <a:off x="0" y="0"/>
+                      <a:ext cx="6115050" cy="5200650"/>
+                    </a:xfrm>
+                    <a:prstGeom prst="rect">
+                      <a:avLst/>
+                    </a:prstGeom>
+                  </pic:spPr>
+                </pic:pic>
+              </a:graphicData>
+            </a:graphic>
+          </wp:inline>
+        </w:drawing>
+      </w:r>
+    </w:p>
+    <w:p>
+      <w:pPr>
+        <w:pStyle w:val="Caption"/>
+        <w:jc w:val="center"/>
+      </w:pPr>
+      <w:r>
+        <w:t xml:space="preserve">Figure </w:t>
+      </w:r>
+      <w:fldSimple w:instr=" SEQ Figure \* ARABIC ">
+        <w:r>
+          <w:rPr>
+            <w:noProof/>
+          </w:rPr>
+          <w:t>2</w:t>
+        </w:r>
+      </w:fldSimple>
+      <w:r>
+        <w:t xml:space="preserve">: Mini Batch, Batch Size 10, </w:t>
+      </w:r>
+      <w:r>
+        <w:t xml:space="preserve">30 </w:t>
+      </w:r>
+      <w:r>
+        <w:t>Epochs, ADAM Optimization</w:t>
+      </w:r>
+    </w:p>
     <w:p>
       <w:pPr>
         <w:pStyle w:val="Heading1"/>
@@ -5731,448 +5897,7 @@
         </m:oMath>
       </m:oMathPara>
     </w:p>
-    <w:p>
-      <m:oMathPara>
-        <m:oMath>
-          <m:sSub>
-            <m:sSubPr>
-              <m:ctrlPr>
-                <w:rPr>
-                  <w:rFonts w:ascii="Cambria Math" w:hAnsi="Cambria Math"/>
-                  <w:i/>
-                </w:rPr>
-              </m:ctrlPr>
-            </m:sSubPr>
-            <m:e>
-              <m:r>
-                <w:rPr>
-                  <w:rFonts w:ascii="Cambria Math" w:hAnsi="Cambria Math"/>
-                </w:rPr>
-                <m:t>δ</m:t>
-              </m:r>
-            </m:e>
-            <m:sub>
-              <m:r>
-                <w:rPr>
-                  <w:rFonts w:ascii="Cambria Math" w:hAnsi="Cambria Math"/>
-                </w:rPr>
-                <m:t>bn</m:t>
-              </m:r>
-            </m:sub>
-          </m:sSub>
-          <m:r>
-            <w:rPr>
-              <w:rFonts w:ascii="Cambria Math" w:hAnsi="Cambria Math"/>
-            </w:rPr>
-            <m:t>=</m:t>
-          </m:r>
-          <m:f>
-            <m:fPr>
-              <m:ctrlPr>
-                <w:rPr>
-                  <w:rFonts w:ascii="Cambria Math" w:hAnsi="Cambria Math"/>
-                  <w:i/>
-                </w:rPr>
-              </m:ctrlPr>
-            </m:fPr>
-            <m:num>
-              <m:r>
-                <w:rPr>
-                  <w:rFonts w:ascii="Cambria Math" w:hAnsi="Cambria Math"/>
-                </w:rPr>
-                <m:t>δγ</m:t>
-              </m:r>
-            </m:num>
-            <m:den>
-              <m:r>
-                <w:rPr>
-                  <w:rFonts w:ascii="Cambria Math" w:hAnsi="Cambria Math"/>
-                </w:rPr>
-                <m:t>N</m:t>
-              </m:r>
-              <m:rad>
-                <m:radPr>
-                  <m:degHide m:val="1"/>
-                  <m:ctrlPr>
-                    <w:rPr>
-                      <w:rFonts w:ascii="Cambria Math" w:hAnsi="Cambria Math"/>
-                      <w:i/>
-                    </w:rPr>
-                  </m:ctrlPr>
-                </m:radPr>
-                <m:deg/>
-                <m:e>
-                  <m:sSubSup>
-                    <m:sSubSupPr>
-                      <m:ctrlPr>
-                        <w:rPr>
-                          <w:rFonts w:ascii="Cambria Math" w:hAnsi="Cambria Math"/>
-                          <w:i/>
-                        </w:rPr>
-                      </m:ctrlPr>
-                    </m:sSubSupPr>
-                    <m:e>
-                      <m:r>
-                        <w:rPr>
-                          <w:rFonts w:ascii="Cambria Math" w:hAnsi="Cambria Math"/>
-                        </w:rPr>
-                        <m:t>σ</m:t>
-                      </m:r>
-                    </m:e>
-                    <m:sub>
-                      <m:r>
-                        <w:rPr>
-                          <w:rFonts w:ascii="Cambria Math" w:hAnsi="Cambria Math"/>
-                        </w:rPr>
-                        <m:t>b</m:t>
-                      </m:r>
-                    </m:sub>
-                    <m:sup>
-                      <m:r>
-                        <w:rPr>
-                          <w:rFonts w:ascii="Cambria Math" w:hAnsi="Cambria Math"/>
-                        </w:rPr>
-                        <m:t>2</m:t>
-                      </m:r>
-                    </m:sup>
-                  </m:sSubSup>
-                  <m:r>
-                    <w:rPr>
-                      <w:rFonts w:ascii="Cambria Math" w:hAnsi="Cambria Math"/>
-                    </w:rPr>
-                    <m:t>+ϵ</m:t>
-                  </m:r>
-                </m:e>
-              </m:rad>
-            </m:den>
-          </m:f>
-          <m:d>
-            <m:dPr>
-              <m:ctrlPr>
-                <w:rPr>
-                  <w:rFonts w:ascii="Cambria Math" w:hAnsi="Cambria Math"/>
-                  <w:i/>
-                </w:rPr>
-              </m:ctrlPr>
-            </m:dPr>
-            <m:e>
-              <m:r>
-                <w:rPr>
-                  <w:rFonts w:ascii="Cambria Math" w:hAnsi="Cambria Math"/>
-                </w:rPr>
-                <m:t>N</m:t>
-              </m:r>
-              <m:r>
-                <w:rPr>
-                  <w:rFonts w:ascii="Cambria Math" w:hAnsi="Cambria Math"/>
-                </w:rPr>
-                <m:t>-</m:t>
-              </m:r>
-              <m:d>
-                <m:dPr>
-                  <m:ctrlPr>
-                    <w:rPr>
-                      <w:rFonts w:ascii="Cambria Math" w:hAnsi="Cambria Math"/>
-                      <w:i/>
-                    </w:rPr>
-                  </m:ctrlPr>
-                </m:dPr>
-                <m:e>
-                  <m:d>
-                    <m:dPr>
-                      <m:ctrlPr>
-                        <w:rPr>
-                          <w:rFonts w:ascii="Cambria Math" w:hAnsi="Cambria Math"/>
-                          <w:i/>
-                        </w:rPr>
-                      </m:ctrlPr>
-                    </m:dPr>
-                    <m:e>
-                      <m:r>
-                        <w:rPr>
-                          <w:rFonts w:ascii="Cambria Math" w:hAnsi="Cambria Math"/>
-                        </w:rPr>
-                        <m:t>2</m:t>
-                      </m:r>
-                      <m:r>
-                        <w:rPr>
-                          <w:rFonts w:ascii="Cambria Math" w:hAnsi="Cambria Math"/>
-                        </w:rPr>
-                        <m:t>*</m:t>
-                      </m:r>
-                      <m:nary>
-                        <m:naryPr>
-                          <m:chr m:val="∑"/>
-                          <m:limLoc m:val="undOvr"/>
-                          <m:ctrlPr>
-                            <w:rPr>
-                              <w:rFonts w:ascii="Cambria Math" w:hAnsi="Cambria Math"/>
-                              <w:i/>
-                            </w:rPr>
-                          </m:ctrlPr>
-                        </m:naryPr>
-                        <m:sub>
-                          <m:r>
-                            <w:rPr>
-                              <w:rFonts w:ascii="Cambria Math" w:hAnsi="Cambria Math"/>
-                            </w:rPr>
-                            <m:t>1</m:t>
-                          </m:r>
-                        </m:sub>
-                        <m:sup>
-                          <m:r>
-                            <w:rPr>
-                              <w:rFonts w:ascii="Cambria Math" w:hAnsi="Cambria Math"/>
-                            </w:rPr>
-                            <m:t>N</m:t>
-                          </m:r>
-                        </m:sup>
-                        <m:e>
-                          <m:d>
-                            <m:dPr>
-                              <m:ctrlPr>
-                                <w:rPr>
-                                  <w:rFonts w:ascii="Cambria Math" w:hAnsi="Cambria Math"/>
-                                  <w:i/>
-                                </w:rPr>
-                              </m:ctrlPr>
-                            </m:dPr>
-                            <m:e>
-                              <m:sSub>
-                                <m:sSubPr>
-                                  <m:ctrlPr>
-                                    <w:rPr>
-                                      <w:rFonts w:ascii="Cambria Math" w:hAnsi="Cambria Math"/>
-                                      <w:i/>
-                                    </w:rPr>
-                                  </m:ctrlPr>
-                                </m:sSubPr>
-                                <m:e>
-                                  <m:r>
-                                    <w:rPr>
-                                      <w:rFonts w:ascii="Cambria Math" w:hAnsi="Cambria Math"/>
-                                    </w:rPr>
-                                    <m:t>S</m:t>
-                                  </m:r>
-                                </m:e>
-                                <m:sub>
-                                  <m:r>
-                                    <w:rPr>
-                                      <w:rFonts w:ascii="Cambria Math" w:hAnsi="Cambria Math"/>
-                                    </w:rPr>
-                                    <m:t>i</m:t>
-                                  </m:r>
-                                </m:sub>
-                              </m:sSub>
-                              <m:r>
-                                <w:rPr>
-                                  <w:rFonts w:ascii="Cambria Math" w:hAnsi="Cambria Math"/>
-                                </w:rPr>
-                                <m:t>-</m:t>
-                              </m:r>
-                              <m:sSub>
-                                <m:sSubPr>
-                                  <m:ctrlPr>
-                                    <w:rPr>
-                                      <w:rFonts w:ascii="Cambria Math" w:hAnsi="Cambria Math"/>
-                                      <w:i/>
-                                    </w:rPr>
-                                  </m:ctrlPr>
-                                </m:sSubPr>
-                                <m:e>
-                                  <m:r>
-                                    <w:rPr>
-                                      <w:rFonts w:ascii="Cambria Math" w:hAnsi="Cambria Math"/>
-                                    </w:rPr>
-                                    <m:t>μ</m:t>
-                                  </m:r>
-                                </m:e>
-                                <m:sub>
-                                  <m:r>
-                                    <w:rPr>
-                                      <w:rFonts w:ascii="Cambria Math" w:hAnsi="Cambria Math"/>
-                                    </w:rPr>
-                                    <m:t>b</m:t>
-                                  </m:r>
-                                </m:sub>
-                              </m:sSub>
-                            </m:e>
-                          </m:d>
-                        </m:e>
-                      </m:nary>
-                    </m:e>
-                  </m:d>
-                </m:e>
-              </m:d>
-              <m:r>
-                <w:rPr>
-                  <w:rFonts w:ascii="Cambria Math" w:hAnsi="Cambria Math"/>
-                </w:rPr>
-                <m:t>-</m:t>
-              </m:r>
-              <m:d>
-                <m:dPr>
-                  <m:ctrlPr>
-                    <w:rPr>
-                      <w:rFonts w:ascii="Cambria Math" w:hAnsi="Cambria Math"/>
-                      <w:i/>
-                    </w:rPr>
-                  </m:ctrlPr>
-                </m:dPr>
-                <m:e>
-                  <m:sSup>
-                    <m:sSupPr>
-                      <m:ctrlPr>
-                        <w:rPr>
-                          <w:rFonts w:ascii="Cambria Math" w:hAnsi="Cambria Math"/>
-                          <w:i/>
-                        </w:rPr>
-                      </m:ctrlPr>
-                    </m:sSupPr>
-                    <m:e>
-                      <m:d>
-                        <m:dPr>
-                          <m:ctrlPr>
-                            <w:rPr>
-                              <w:rFonts w:ascii="Cambria Math" w:hAnsi="Cambria Math"/>
-                              <w:i/>
-                            </w:rPr>
-                          </m:ctrlPr>
-                        </m:dPr>
-                        <m:e>
-                          <m:sSub>
-                            <m:sSubPr>
-                              <m:ctrlPr>
-                                <w:rPr>
-                                  <w:rFonts w:ascii="Cambria Math" w:hAnsi="Cambria Math"/>
-                                  <w:i/>
-                                </w:rPr>
-                              </m:ctrlPr>
-                            </m:sSubPr>
-                            <m:e>
-                              <m:r>
-                                <w:rPr>
-                                  <w:rFonts w:ascii="Cambria Math" w:hAnsi="Cambria Math"/>
-                                </w:rPr>
-                                <m:t>S</m:t>
-                              </m:r>
-                            </m:e>
-                            <m:sub>
-                              <m:r>
-                                <w:rPr>
-                                  <w:rFonts w:ascii="Cambria Math" w:hAnsi="Cambria Math"/>
-                                </w:rPr>
-                                <m:t>i</m:t>
-                              </m:r>
-                            </m:sub>
-                          </m:sSub>
-                          <m:r>
-                            <w:rPr>
-                              <w:rFonts w:ascii="Cambria Math" w:hAnsi="Cambria Math"/>
-                            </w:rPr>
-                            <m:t>-</m:t>
-                          </m:r>
-                          <m:sSub>
-                            <m:sSubPr>
-                              <m:ctrlPr>
-                                <w:rPr>
-                                  <w:rFonts w:ascii="Cambria Math" w:hAnsi="Cambria Math"/>
-                                  <w:i/>
-                                </w:rPr>
-                              </m:ctrlPr>
-                            </m:sSubPr>
-                            <m:e>
-                              <m:r>
-                                <w:rPr>
-                                  <w:rFonts w:ascii="Cambria Math" w:hAnsi="Cambria Math"/>
-                                </w:rPr>
-                                <m:t>μ</m:t>
-                              </m:r>
-                            </m:e>
-                            <m:sub>
-                              <m:r>
-                                <w:rPr>
-                                  <w:rFonts w:ascii="Cambria Math" w:hAnsi="Cambria Math"/>
-                                </w:rPr>
-                                <m:t>b</m:t>
-                              </m:r>
-                            </m:sub>
-                          </m:sSub>
-                        </m:e>
-                      </m:d>
-                    </m:e>
-                    <m:sup>
-                      <m:r>
-                        <w:rPr>
-                          <w:rFonts w:ascii="Cambria Math" w:hAnsi="Cambria Math"/>
-                        </w:rPr>
-                        <m:t>2</m:t>
-                      </m:r>
-                    </m:sup>
-                  </m:sSup>
-                  <m:d>
-                    <m:dPr>
-                      <m:ctrlPr>
-                        <w:rPr>
-                          <w:rFonts w:ascii="Cambria Math" w:hAnsi="Cambria Math"/>
-                          <w:i/>
-                        </w:rPr>
-                      </m:ctrlPr>
-                    </m:dPr>
-                    <m:e>
-                      <m:sSubSup>
-                        <m:sSubSupPr>
-                          <m:ctrlPr>
-                            <w:rPr>
-                              <w:rFonts w:ascii="Cambria Math" w:hAnsi="Cambria Math"/>
-                              <w:i/>
-                            </w:rPr>
-                          </m:ctrlPr>
-                        </m:sSubSupPr>
-                        <m:e>
-                          <m:r>
-                            <w:rPr>
-                              <w:rFonts w:ascii="Cambria Math" w:hAnsi="Cambria Math"/>
-                            </w:rPr>
-                            <m:t>σ</m:t>
-                          </m:r>
-                        </m:e>
-                        <m:sub>
-                          <m:r>
-                            <w:rPr>
-                              <w:rFonts w:ascii="Cambria Math" w:hAnsi="Cambria Math"/>
-                            </w:rPr>
-                            <m:t>b</m:t>
-                          </m:r>
-                        </m:sub>
-                        <m:sup>
-                          <m:r>
-                            <w:rPr>
-                              <w:rFonts w:ascii="Cambria Math" w:hAnsi="Cambria Math"/>
-                            </w:rPr>
-                            <m:t>2</m:t>
-                          </m:r>
-                        </m:sup>
-                      </m:sSubSup>
-                      <m:r>
-                        <w:rPr>
-                          <w:rFonts w:ascii="Cambria Math" w:hAnsi="Cambria Math"/>
-                        </w:rPr>
-                        <m:t>+ϵ</m:t>
-                      </m:r>
-                    </m:e>
-                  </m:d>
-                </m:e>
-              </m:d>
-            </m:e>
-          </m:d>
-        </m:oMath>
-      </m:oMathPara>
-    </w:p>
-    <w:p>
-      <w:bookmarkStart w:id="4" w:name="_GoBack"/>
-      <w:bookmarkEnd w:id="4"/>
-    </w:p>
+    <w:p/>
     <w:p>
       <m:oMathPara>
         <m:oMath>
@@ -6385,18 +6110,178 @@
       <w:pPr>
         <w:pStyle w:val="Heading1"/>
       </w:pPr>
-      <w:bookmarkStart w:id="5" w:name="_Toc2189931"/>
+      <w:bookmarkStart w:id="4" w:name="_Toc2189931"/>
       <w:r>
         <w:t>Part D</w:t>
       </w:r>
+      <w:bookmarkEnd w:id="4"/>
+    </w:p>
+    <w:p>
+      <w:r>
+        <w:t>Batch Normalization was implemented in all layers excluding the last layer.</w:t>
+      </w:r>
+    </w:p>
+    <w:p/>
+    <w:p>
+      <w:r>
+        <w:t>The following figure is an example of Batch Normalization without the Adam Optimizer.</w:t>
+      </w:r>
+    </w:p>
+    <w:p>
+      <w:pPr>
+        <w:keepNext/>
+        <w:jc w:val="center"/>
+      </w:pPr>
+      <w:r>
+        <w:rPr>
+          <w:noProof/>
+        </w:rPr>
+        <w:lastRenderedPageBreak/>
+        <w:drawing>
+          <wp:inline distT="0" distB="0" distL="0" distR="0" wp14:anchorId="720A5B47" wp14:editId="125CB5C5">
+            <wp:extent cx="6115050" cy="5200650"/>
+            <wp:effectExtent l="0" t="0" r="0" b="0"/>
+            <wp:docPr id="7" name="Picture 7"/>
+            <wp:cNvGraphicFramePr>
+              <a:graphicFrameLocks xmlns:a="http://schemas.openxmlformats.org/drawingml/2006/main" noChangeAspect="1"/>
+            </wp:cNvGraphicFramePr>
+            <a:graphic xmlns:a="http://schemas.openxmlformats.org/drawingml/2006/main">
+              <a:graphicData uri="http://schemas.openxmlformats.org/drawingml/2006/picture">
+                <pic:pic xmlns:pic="http://schemas.openxmlformats.org/drawingml/2006/picture">
+                  <pic:nvPicPr>
+                    <pic:cNvPr id="1" name=""/>
+                    <pic:cNvPicPr/>
+                  </pic:nvPicPr>
+                  <pic:blipFill>
+                    <a:blip r:embed="rId9"/>
+                    <a:stretch>
+                      <a:fillRect/>
+                    </a:stretch>
+                  </pic:blipFill>
+                  <pic:spPr>
+                    <a:xfrm>
+                      <a:off x="0" y="0"/>
+                      <a:ext cx="6115050" cy="5200650"/>
+                    </a:xfrm>
+                    <a:prstGeom prst="rect">
+                      <a:avLst/>
+                    </a:prstGeom>
+                  </pic:spPr>
+                </pic:pic>
+              </a:graphicData>
+            </a:graphic>
+          </wp:inline>
+        </w:drawing>
+      </w:r>
+    </w:p>
+    <w:p>
+      <w:pPr>
+        <w:pStyle w:val="Caption"/>
+        <w:jc w:val="center"/>
+      </w:pPr>
+      <w:r>
+        <w:t xml:space="preserve">Figure </w:t>
+      </w:r>
+      <w:fldSimple w:instr=" SEQ Figure \* ARABIC ">
+        <w:r>
+          <w:rPr>
+            <w:noProof/>
+          </w:rPr>
+          <w:t>3</w:t>
+        </w:r>
+      </w:fldSimple>
+      <w:r>
+        <w:t xml:space="preserve">: </w:t>
+      </w:r>
+      <w:proofErr w:type="spellStart"/>
+      <w:r>
+        <w:t>MiniBatch</w:t>
+      </w:r>
+      <w:proofErr w:type="spellEnd"/>
+      <w:r>
+        <w:t>, Batch Size 10, 30 Epochs, Batch Normalization</w:t>
+      </w:r>
+    </w:p>
+    <w:p/>
+    <w:p>
+      <w:r>
+        <w:t>The following figure is an example of Batch Normalization with the Adam optimizer.</w:t>
+      </w:r>
+      <w:bookmarkStart w:id="5" w:name="_GoBack"/>
       <w:bookmarkEnd w:id="5"/>
     </w:p>
-    <w:p/>
+    <w:p>
+      <w:pPr>
+        <w:keepNext/>
+        <w:jc w:val="center"/>
+      </w:pPr>
+      <w:r>
+        <w:rPr>
+          <w:noProof/>
+        </w:rPr>
+        <w:lastRenderedPageBreak/>
+        <w:drawing>
+          <wp:inline distT="0" distB="0" distL="0" distR="0" wp14:anchorId="09E2C43E" wp14:editId="5B8F2FD3">
+            <wp:extent cx="6115050" cy="5200650"/>
+            <wp:effectExtent l="0" t="0" r="0" b="0"/>
+            <wp:docPr id="8" name="Picture 8"/>
+            <wp:cNvGraphicFramePr>
+              <a:graphicFrameLocks xmlns:a="http://schemas.openxmlformats.org/drawingml/2006/main" noChangeAspect="1"/>
+            </wp:cNvGraphicFramePr>
+            <a:graphic xmlns:a="http://schemas.openxmlformats.org/drawingml/2006/main">
+              <a:graphicData uri="http://schemas.openxmlformats.org/drawingml/2006/picture">
+                <pic:pic xmlns:pic="http://schemas.openxmlformats.org/drawingml/2006/picture">
+                  <pic:nvPicPr>
+                    <pic:cNvPr id="1" name=""/>
+                    <pic:cNvPicPr/>
+                  </pic:nvPicPr>
+                  <pic:blipFill>
+                    <a:blip r:embed="rId10"/>
+                    <a:stretch>
+                      <a:fillRect/>
+                    </a:stretch>
+                  </pic:blipFill>
+                  <pic:spPr>
+                    <a:xfrm>
+                      <a:off x="0" y="0"/>
+                      <a:ext cx="6115050" cy="5200650"/>
+                    </a:xfrm>
+                    <a:prstGeom prst="rect">
+                      <a:avLst/>
+                    </a:prstGeom>
+                  </pic:spPr>
+                </pic:pic>
+              </a:graphicData>
+            </a:graphic>
+          </wp:inline>
+        </w:drawing>
+      </w:r>
+    </w:p>
+    <w:p>
+      <w:pPr>
+        <w:pStyle w:val="Caption"/>
+        <w:jc w:val="center"/>
+      </w:pPr>
+      <w:r>
+        <w:t xml:space="preserve">Figure </w:t>
+      </w:r>
+      <w:fldSimple w:instr=" SEQ Figure \* ARABIC ">
+        <w:r>
+          <w:rPr>
+            <w:noProof/>
+          </w:rPr>
+          <w:t>4</w:t>
+        </w:r>
+      </w:fldSimple>
+      <w:r>
+        <w:t>: Mini Batch, Batch Size 10, 30 Epochs, Batch Normalization and ADAM optimization</w:t>
+      </w:r>
+    </w:p>
     <w:sectPr>
-      <w:headerReference w:type="default" r:id="rId7"/>
-      <w:footerReference w:type="default" r:id="rId8"/>
-      <w:headerReference w:type="first" r:id="rId9"/>
-      <w:footerReference w:type="first" r:id="rId10"/>
+      <w:headerReference w:type="default" r:id="rId11"/>
+      <w:footerReference w:type="default" r:id="rId12"/>
+      <w:headerReference w:type="first" r:id="rId13"/>
+      <w:footerReference w:type="first" r:id="rId14"/>
       <w:pgSz w:w="12240" w:h="15840"/>
       <w:pgMar w:top="1440" w:right="1080" w:bottom="1440" w:left="1080" w:header="0" w:footer="720" w:gutter="0"/>
       <w:pgNumType w:start="1"/>
@@ -7891,6 +7776,25 @@
       <w:szCs w:val="18"/>
     </w:rPr>
   </w:style>
+  <w:style w:type="paragraph" w:styleId="Caption">
+    <w:name w:val="caption"/>
+    <w:basedOn w:val="Normal"/>
+    <w:next w:val="Normal"/>
+    <w:uiPriority w:val="35"/>
+    <w:unhideWhenUsed/>
+    <w:qFormat/>
+    <w:rsid w:val="00BD39FE"/>
+    <w:pPr>
+      <w:spacing w:after="200" w:line="240" w:lineRule="auto"/>
+    </w:pPr>
+    <w:rPr>
+      <w:i/>
+      <w:iCs/>
+      <w:color w:val="1F497D" w:themeColor="text2"/>
+      <w:sz w:val="18"/>
+      <w:szCs w:val="18"/>
+    </w:rPr>
+  </w:style>
 </w:styles>
 </file>
 

</xml_diff>